<commit_message>
edit: Requirement List 일부 수정
</commit_message>
<xml_diff>
--- a/Requirement List.docx
+++ b/Requirement List.docx
@@ -642,12 +642,6 @@
               <w:rPr>
                 <w:rFonts w:hint="eastAsia"/>
               </w:rPr>
-              <w:t xml:space="preserve">관리자 </w:t>
-            </w:r>
-            <w:r>
-              <w:rPr>
-                <w:rFonts w:hint="eastAsia"/>
-              </w:rPr>
               <w:t>대여소 등록</w:t>
             </w:r>
           </w:p>
@@ -698,12 +692,6 @@
               <w:rPr>
                 <w:rFonts w:hint="eastAsia"/>
               </w:rPr>
-              <w:t xml:space="preserve">관리자 </w:t>
-            </w:r>
-            <w:r>
-              <w:rPr>
-                <w:rFonts w:hint="eastAsia"/>
-              </w:rPr>
               <w:t>대여소 리스트 조회</w:t>
             </w:r>
           </w:p>
@@ -784,12 +772,6 @@
               <w:rPr>
                 <w:rFonts w:hint="eastAsia"/>
               </w:rPr>
-              <w:t xml:space="preserve">관리자 </w:t>
-            </w:r>
-            <w:r>
-              <w:rPr>
-                <w:rFonts w:hint="eastAsia"/>
-              </w:rPr>
               <w:t xml:space="preserve">대여소 </w:t>
             </w:r>
             <w:r>
@@ -876,12 +858,6 @@
               <w:rPr>
                 <w:rFonts w:hint="eastAsia"/>
               </w:rPr>
-              <w:t xml:space="preserve">관리자 </w:t>
-            </w:r>
-            <w:r>
-              <w:rPr>
-                <w:rFonts w:hint="eastAsia"/>
-              </w:rPr>
               <w:t>대여소 삭제</w:t>
             </w:r>
           </w:p>
@@ -932,12 +908,6 @@
               <w:rPr>
                 <w:rFonts w:hint="eastAsia"/>
               </w:rPr>
-              <w:t xml:space="preserve">관리자 </w:t>
-            </w:r>
-            <w:r>
-              <w:rPr>
-                <w:rFonts w:hint="eastAsia"/>
-              </w:rPr>
               <w:t>자전거 등록</w:t>
             </w:r>
           </w:p>
@@ -1076,12 +1046,6 @@
                 <w:rFonts w:hint="eastAsia"/>
               </w:rPr>
               <w:lastRenderedPageBreak/>
-              <w:t xml:space="preserve">관리자 </w:t>
-            </w:r>
-            <w:r>
-              <w:rPr>
-                <w:rFonts w:hint="eastAsia"/>
-              </w:rPr>
               <w:t>자전거 상세정보 조회</w:t>
             </w:r>
           </w:p>
@@ -1128,12 +1092,6 @@
             <w:tcW w:w="3351" w:type="dxa"/>
           </w:tcPr>
           <w:p>
-            <w:r>
-              <w:rPr>
-                <w:rFonts w:hint="eastAsia"/>
-              </w:rPr>
-              <w:t xml:space="preserve">관리자 </w:t>
-            </w:r>
             <w:r>
               <w:rPr>
                 <w:rFonts w:hint="eastAsia"/>
@@ -1199,12 +1157,6 @@
               <w:rPr>
                 <w:rFonts w:hint="eastAsia"/>
               </w:rPr>
-              <w:t xml:space="preserve">회원 </w:t>
-            </w:r>
-            <w:r>
-              <w:rPr>
-                <w:rFonts w:hint="eastAsia"/>
-              </w:rPr>
               <w:t>대여소 검색</w:t>
             </w:r>
           </w:p>
@@ -1354,7 +1306,19 @@
               <w:rPr>
                 <w:rFonts w:hint="eastAsia"/>
               </w:rPr>
-              <w:t xml:space="preserve">자전거 대여 </w:t>
+              <w:t>자전거</w:t>
+            </w:r>
+            <w:r>
+              <w:rPr>
+                <w:rFonts w:hint="eastAsia"/>
+              </w:rPr>
+              <w:t xml:space="preserve"> 즉시</w:t>
+            </w:r>
+            <w:r>
+              <w:rPr>
+                <w:rFonts w:hint="eastAsia"/>
+              </w:rPr>
+              <w:t xml:space="preserve"> 대여 </w:t>
             </w:r>
           </w:p>
         </w:tc>
@@ -1563,7 +1527,7 @@
               <w:rPr>
                 <w:rFonts w:hint="eastAsia"/>
               </w:rPr>
-              <w:t>회원 대여중인 자전거 조회</w:t>
+              <w:t>대여중인 자전거 조회</w:t>
             </w:r>
           </w:p>
         </w:tc>
@@ -1638,7 +1602,7 @@
               <w:rPr>
                 <w:rFonts w:hint="eastAsia"/>
               </w:rPr>
-              <w:t>회원 예약 대기중인 자전거 조회</w:t>
+              <w:t>예약 대기중인 자전거 조회</w:t>
             </w:r>
           </w:p>
         </w:tc>
@@ -1696,7 +1660,7 @@
               <w:rPr>
                 <w:rFonts w:hint="eastAsia"/>
               </w:rPr>
-              <w:t>회원 예약 대기중인 자전거 취소</w:t>
+              <w:t>예약 대기중인 자전거 취소</w:t>
             </w:r>
           </w:p>
         </w:tc>
@@ -1738,7 +1702,13 @@
               </w:tabs>
             </w:pPr>
             <w:r>
-              <w:t>사용자는 자전거를 반납할 수 있어야 한다</w:t>
+              <w:rPr>
+                <w:rFonts w:hint="eastAsia"/>
+              </w:rPr>
+              <w:t>회원은</w:t>
+            </w:r>
+            <w:r>
+              <w:t xml:space="preserve"> 자전거를 반납할 수 있어야 한다</w:t>
             </w:r>
           </w:p>
         </w:tc>
@@ -1927,7 +1897,7 @@
               <w:rPr>
                 <w:rFonts w:hint="eastAsia"/>
               </w:rPr>
-              <w:t>회원 요금 결제</w:t>
+              <w:t>요금 결제</w:t>
             </w:r>
           </w:p>
         </w:tc>
@@ -1980,7 +1950,7 @@
               <w:rPr>
                 <w:rFonts w:hint="eastAsia"/>
               </w:rPr>
-              <w:t>회원 요금 조회</w:t>
+              <w:t>요금 조회</w:t>
             </w:r>
           </w:p>
         </w:tc>

</xml_diff>

<commit_message>
add:- Reqruirement List/userDescription 26~31작성 및 역할분담  추가
</commit_message>
<xml_diff>
--- a/Requirement List.docx
+++ b/Requirement List.docx
@@ -37,6 +37,7 @@
     <w:p>
       <w:pPr>
         <w:rPr>
+          <w:rFonts w:hint="eastAsia"/>
           <w:b/>
           <w:bCs/>
           <w:sz w:val="28"/>
@@ -60,47 +61,7 @@
           <w:sz w:val="28"/>
           <w:szCs w:val="28"/>
         </w:rPr>
-        <w:t xml:space="preserve">역할분담: </w:t>
-      </w:r>
-      <w:r>
-        <w:rPr>
-          <w:rFonts w:hint="eastAsia"/>
-          <w:b/>
-          <w:bCs/>
-          <w:sz w:val="28"/>
-          <w:szCs w:val="28"/>
-        </w:rPr>
-        <w:t xml:space="preserve">요구 분석, </w:t>
-      </w:r>
-      <w:r>
-        <w:rPr>
-          <w:rFonts w:hint="eastAsia"/>
-          <w:b/>
-          <w:bCs/>
-          <w:sz w:val="28"/>
-          <w:szCs w:val="28"/>
-        </w:rPr>
-        <w:t xml:space="preserve">파일1, 3 작성, </w:t>
-      </w:r>
-      <w:r>
-        <w:rPr>
-          <w:rFonts w:hint="eastAsia"/>
-          <w:b/>
-          <w:bCs/>
-          <w:sz w:val="28"/>
-          <w:szCs w:val="28"/>
-        </w:rPr>
-        <w:t xml:space="preserve">use case 기능 </w:t>
-      </w:r>
-      <w:r>
-        <w:rPr>
-          <w:rFonts w:hint="eastAsia"/>
-          <w:b/>
-          <w:bCs/>
-          <w:sz w:val="28"/>
-          <w:szCs w:val="28"/>
-        </w:rPr>
-        <w:t>작성</w:t>
+        <w:t>역할분담</w:t>
       </w:r>
     </w:p>
     <w:p>
@@ -108,8 +69,7 @@
         <w:rPr>
           <w:b/>
           <w:bCs/>
-          <w:sz w:val="28"/>
-          <w:szCs w:val="28"/>
+          <w:szCs w:val="22"/>
         </w:rPr>
       </w:pPr>
       <w:r>
@@ -117,17 +77,324 @@
           <w:rFonts w:hint="eastAsia"/>
           <w:b/>
           <w:bCs/>
-          <w:sz w:val="28"/>
-          <w:szCs w:val="28"/>
-        </w:rPr>
-        <w:t xml:space="preserve">이도현: </w:t>
-      </w:r>
-      <w:r>
-        <w:rPr>
-          <w:b/>
-          <w:bCs/>
-          <w:sz w:val="28"/>
-          <w:szCs w:val="28"/>
+          <w:szCs w:val="22"/>
+        </w:rPr>
+        <w:t>이도현</w:t>
+      </w:r>
+      <w:r>
+        <w:rPr>
+          <w:rFonts w:hint="eastAsia"/>
+          <w:b/>
+          <w:bCs/>
+          <w:szCs w:val="22"/>
+        </w:rPr>
+        <w:t xml:space="preserve">: 관리자 </w:t>
+      </w:r>
+      <w:r>
+        <w:rPr>
+          <w:rFonts w:hint="eastAsia"/>
+          <w:b/>
+          <w:bCs/>
+          <w:szCs w:val="22"/>
+        </w:rPr>
+        <w:t>자전거 등록</w:t>
+      </w:r>
+      <w:r>
+        <w:rPr>
+          <w:rFonts w:hint="eastAsia"/>
+          <w:b/>
+          <w:bCs/>
+          <w:szCs w:val="22"/>
+        </w:rPr>
+        <w:t>/</w:t>
+      </w:r>
+      <w:r>
+        <w:rPr>
+          <w:rFonts w:hint="eastAsia"/>
+          <w:b/>
+          <w:bCs/>
+          <w:szCs w:val="22"/>
+        </w:rPr>
+        <w:t>조회</w:t>
+      </w:r>
+      <w:r>
+        <w:rPr>
+          <w:rFonts w:hint="eastAsia"/>
+          <w:b/>
+          <w:bCs/>
+          <w:szCs w:val="22"/>
+        </w:rPr>
+        <w:t>/삭제/</w:t>
+      </w:r>
+      <w:r>
+        <w:rPr>
+          <w:rFonts w:hint="eastAsia"/>
+          <w:b/>
+          <w:bCs/>
+          <w:szCs w:val="22"/>
+        </w:rPr>
+        <w:t xml:space="preserve">상세정보 조회, </w:t>
+      </w:r>
+      <w:r>
+        <w:rPr>
+          <w:rFonts w:hint="eastAsia"/>
+          <w:b/>
+          <w:bCs/>
+          <w:szCs w:val="22"/>
+        </w:rPr>
+        <w:t xml:space="preserve">회원 </w:t>
+      </w:r>
+      <w:r>
+        <w:rPr>
+          <w:rFonts w:hint="eastAsia"/>
+          <w:b/>
+          <w:bCs/>
+          <w:szCs w:val="22"/>
+        </w:rPr>
+        <w:t>대여소 검색</w:t>
+      </w:r>
+      <w:r>
+        <w:rPr>
+          <w:rFonts w:hint="eastAsia"/>
+          <w:b/>
+          <w:bCs/>
+          <w:szCs w:val="22"/>
+        </w:rPr>
+        <w:t>/</w:t>
+      </w:r>
+      <w:r>
+        <w:rPr>
+          <w:rFonts w:hint="eastAsia"/>
+          <w:b/>
+          <w:bCs/>
+          <w:szCs w:val="22"/>
+        </w:rPr>
+        <w:t>상세정보 조회, 자전거 대여</w:t>
+      </w:r>
+      <w:r>
+        <w:rPr>
+          <w:rFonts w:hint="eastAsia"/>
+          <w:b/>
+          <w:bCs/>
+          <w:szCs w:val="22"/>
+        </w:rPr>
+        <w:t>/</w:t>
+      </w:r>
+      <w:r>
+        <w:rPr>
+          <w:rFonts w:hint="eastAsia"/>
+          <w:b/>
+          <w:bCs/>
+          <w:szCs w:val="22"/>
+        </w:rPr>
+        <w:t xml:space="preserve">예약대기 </w:t>
+      </w:r>
+      <w:r>
+        <w:rPr>
+          <w:rFonts w:hint="eastAsia"/>
+          <w:b/>
+          <w:bCs/>
+          <w:szCs w:val="22"/>
+        </w:rPr>
+        <w:t>기능</w:t>
+      </w:r>
+      <w:r>
+        <w:rPr>
+          <w:rFonts w:hint="eastAsia"/>
+          <w:b/>
+          <w:bCs/>
+          <w:szCs w:val="22"/>
+        </w:rPr>
+        <w:t xml:space="preserve"> </w:t>
+      </w:r>
+      <w:proofErr w:type="gramStart"/>
+      <w:r>
+        <w:rPr>
+          <w:rFonts w:hint="eastAsia"/>
+          <w:b/>
+          <w:bCs/>
+          <w:szCs w:val="22"/>
+        </w:rPr>
+        <w:t>|</w:t>
+      </w:r>
+      <w:r>
+        <w:rPr>
+          <w:rFonts w:hint="eastAsia"/>
+          <w:b/>
+          <w:bCs/>
+          <w:szCs w:val="22"/>
+        </w:rPr>
+        <w:t xml:space="preserve">  </w:t>
+      </w:r>
+      <w:r>
+        <w:rPr>
+          <w:rFonts w:hint="eastAsia"/>
+          <w:b/>
+          <w:bCs/>
+          <w:szCs w:val="22"/>
+        </w:rPr>
+        <w:t>과제</w:t>
+      </w:r>
+      <w:proofErr w:type="gramEnd"/>
+      <w:r>
+        <w:rPr>
+          <w:rFonts w:hint="eastAsia"/>
+          <w:b/>
+          <w:bCs/>
+          <w:szCs w:val="22"/>
+        </w:rPr>
+        <w:t xml:space="preserve"> 및</w:t>
+      </w:r>
+      <w:r>
+        <w:rPr>
+          <w:rFonts w:hint="eastAsia"/>
+          <w:b/>
+          <w:bCs/>
+          <w:szCs w:val="22"/>
+        </w:rPr>
+        <w:t xml:space="preserve"> </w:t>
+      </w:r>
+      <w:r>
+        <w:rPr>
+          <w:rFonts w:hint="eastAsia"/>
+          <w:b/>
+          <w:bCs/>
+          <w:szCs w:val="22"/>
+        </w:rPr>
+        <w:t xml:space="preserve">질의응답 </w:t>
+      </w:r>
+      <w:r>
+        <w:rPr>
+          <w:rFonts w:hint="eastAsia"/>
+          <w:b/>
+          <w:bCs/>
+          <w:szCs w:val="22"/>
+        </w:rPr>
+        <w:t>요구사항 정리</w:t>
+      </w:r>
+      <w:r>
+        <w:rPr>
+          <w:rFonts w:hint="eastAsia"/>
+          <w:b/>
+          <w:bCs/>
+          <w:szCs w:val="22"/>
+        </w:rPr>
+        <w:t>,</w:t>
+      </w:r>
+      <w:r>
+        <w:rPr>
+          <w:rFonts w:hint="eastAsia"/>
+          <w:b/>
+          <w:bCs/>
+          <w:szCs w:val="22"/>
+        </w:rPr>
+        <w:t xml:space="preserve"> </w:t>
+      </w:r>
+      <w:r>
+        <w:rPr>
+          <w:rFonts w:hint="eastAsia"/>
+          <w:b/>
+          <w:bCs/>
+          <w:szCs w:val="22"/>
+        </w:rPr>
+        <w:t>사용할</w:t>
+      </w:r>
+      <w:r>
+        <w:rPr>
+          <w:rFonts w:hint="eastAsia"/>
+          <w:b/>
+          <w:bCs/>
+          <w:szCs w:val="22"/>
+        </w:rPr>
+        <w:t xml:space="preserve"> tool </w:t>
+      </w:r>
+      <w:r>
+        <w:rPr>
+          <w:rFonts w:hint="eastAsia"/>
+          <w:b/>
+          <w:bCs/>
+          <w:szCs w:val="22"/>
+        </w:rPr>
+        <w:t>선택(</w:t>
+      </w:r>
+      <w:proofErr w:type="spellStart"/>
+      <w:r>
+        <w:rPr>
+          <w:rFonts w:hint="eastAsia"/>
+          <w:b/>
+          <w:bCs/>
+          <w:szCs w:val="22"/>
+        </w:rPr>
+        <w:t>starUML</w:t>
+      </w:r>
+      <w:proofErr w:type="spellEnd"/>
+      <w:r>
+        <w:rPr>
+          <w:rFonts w:hint="eastAsia"/>
+          <w:b/>
+          <w:bCs/>
+          <w:szCs w:val="22"/>
+        </w:rPr>
+        <w:t>)</w:t>
+      </w:r>
+      <w:r>
+        <w:rPr>
+          <w:rFonts w:hint="eastAsia"/>
+          <w:b/>
+          <w:bCs/>
+          <w:szCs w:val="22"/>
+        </w:rPr>
+        <w:t xml:space="preserve"> 선정</w:t>
+      </w:r>
+      <w:r>
+        <w:rPr>
+          <w:rFonts w:hint="eastAsia"/>
+          <w:b/>
+          <w:bCs/>
+          <w:szCs w:val="22"/>
+        </w:rPr>
+        <w:t xml:space="preserve"> 및</w:t>
+      </w:r>
+      <w:r>
+        <w:rPr>
+          <w:rFonts w:hint="eastAsia"/>
+          <w:b/>
+          <w:bCs/>
+          <w:szCs w:val="22"/>
+        </w:rPr>
+        <w:t xml:space="preserve"> </w:t>
+      </w:r>
+      <w:r>
+        <w:rPr>
+          <w:rFonts w:hint="eastAsia"/>
+          <w:b/>
+          <w:bCs/>
+          <w:szCs w:val="22"/>
+        </w:rPr>
+        <w:t>사용법 지도</w:t>
+      </w:r>
+      <w:r>
+        <w:rPr>
+          <w:b/>
+          <w:bCs/>
+          <w:szCs w:val="22"/>
+        </w:rPr>
+        <w:br/>
+      </w:r>
+      <w:r>
+        <w:rPr>
+          <w:rFonts w:hint="eastAsia"/>
+          <w:b/>
+          <w:bCs/>
+          <w:szCs w:val="22"/>
+        </w:rPr>
+        <w:t xml:space="preserve"> </w:t>
+      </w:r>
+      <w:r>
+        <w:rPr>
+          <w:b/>
+          <w:bCs/>
+          <w:szCs w:val="22"/>
         </w:rPr>
         <w:br/>
         <w:t>이승연</w:t>
@@ -137,27 +404,106 @@
           <w:rFonts w:hint="eastAsia"/>
           <w:b/>
           <w:bCs/>
-          <w:sz w:val="28"/>
-          <w:szCs w:val="28"/>
+          <w:szCs w:val="22"/>
         </w:rPr>
         <w:t xml:space="preserve">: </w:t>
       </w:r>
       <w:r>
         <w:rPr>
-          <w:b/>
-          <w:bCs/>
-          <w:sz w:val="28"/>
-          <w:szCs w:val="28"/>
+          <w:rFonts w:hint="eastAsia"/>
+          <w:b/>
+          <w:bCs/>
+          <w:szCs w:val="22"/>
+        </w:rPr>
+        <w:t>자전거 대여 조회,</w:t>
+      </w:r>
+      <w:r>
+        <w:rPr>
+          <w:rFonts w:hint="eastAsia"/>
+          <w:b/>
+          <w:bCs/>
+          <w:szCs w:val="22"/>
+        </w:rPr>
+        <w:t xml:space="preserve"> </w:t>
+      </w:r>
+      <w:r>
+        <w:rPr>
+          <w:rFonts w:hint="eastAsia"/>
+          <w:b/>
+          <w:bCs/>
+          <w:szCs w:val="22"/>
+        </w:rPr>
+        <w:t>자전거 예약대기 조회/취소, 자전거 반납 및 식당 예약 서비스 연계 기능, 결제 조회 기능</w:t>
+      </w:r>
+      <w:r>
+        <w:rPr>
+          <w:rFonts w:hint="eastAsia"/>
+          <w:b/>
+          <w:bCs/>
+          <w:szCs w:val="22"/>
+        </w:rPr>
+        <w:t xml:space="preserve"> </w:t>
+      </w:r>
+      <w:proofErr w:type="gramStart"/>
+      <w:r>
+        <w:rPr>
+          <w:rFonts w:hint="eastAsia"/>
+          <w:b/>
+          <w:bCs/>
+          <w:szCs w:val="22"/>
+        </w:rPr>
+        <w:t>|</w:t>
+      </w:r>
+      <w:r>
+        <w:rPr>
+          <w:rFonts w:hint="eastAsia"/>
+          <w:b/>
+          <w:bCs/>
+          <w:szCs w:val="22"/>
+        </w:rPr>
+        <w:t xml:space="preserve">  최종결과물</w:t>
+      </w:r>
+      <w:proofErr w:type="gramEnd"/>
+      <w:r>
+        <w:rPr>
+          <w:rFonts w:hint="eastAsia"/>
+          <w:b/>
+          <w:bCs/>
+          <w:szCs w:val="22"/>
+        </w:rPr>
+        <w:t xml:space="preserve"> </w:t>
+      </w:r>
+      <w:r>
+        <w:rPr>
+          <w:rFonts w:hint="eastAsia"/>
+          <w:b/>
+          <w:bCs/>
+          <w:szCs w:val="22"/>
+        </w:rPr>
+        <w:t>문서 통합 과정에서 사용자 중심흐름과 가독성 향상을 위해 문서 표현을 조정</w:t>
+      </w:r>
+      <w:r>
+        <w:rPr>
+          <w:b/>
+          <w:bCs/>
+          <w:szCs w:val="22"/>
         </w:rPr>
         <w:br/>
       </w:r>
+      <w:r>
+        <w:rPr>
+          <w:b/>
+          <w:bCs/>
+          <w:szCs w:val="22"/>
+        </w:rPr>
+        <w:br/>
+      </w:r>
       <w:proofErr w:type="spellStart"/>
       <w:r>
         <w:rPr>
           <w:b/>
           <w:bCs/>
-          <w:sz w:val="28"/>
-          <w:szCs w:val="28"/>
+          <w:szCs w:val="22"/>
         </w:rPr>
         <w:t>윤다영</w:t>
       </w:r>
@@ -167,17 +513,180 @@
           <w:rFonts w:hint="eastAsia"/>
           <w:b/>
           <w:bCs/>
-          <w:sz w:val="28"/>
-          <w:szCs w:val="28"/>
+          <w:szCs w:val="22"/>
         </w:rPr>
         <w:t xml:space="preserve">: </w:t>
       </w:r>
       <w:r>
         <w:rPr>
-          <w:b/>
-          <w:bCs/>
-          <w:sz w:val="28"/>
-          <w:szCs w:val="28"/>
+          <w:rFonts w:hint="eastAsia"/>
+          <w:b/>
+          <w:bCs/>
+          <w:szCs w:val="22"/>
+        </w:rPr>
+        <w:t>회원 가입</w:t>
+      </w:r>
+      <w:r>
+        <w:rPr>
+          <w:rFonts w:hint="eastAsia"/>
+          <w:b/>
+          <w:bCs/>
+          <w:szCs w:val="22"/>
+        </w:rPr>
+        <w:t>/</w:t>
+      </w:r>
+      <w:r>
+        <w:rPr>
+          <w:rFonts w:hint="eastAsia"/>
+          <w:b/>
+          <w:bCs/>
+          <w:szCs w:val="22"/>
+        </w:rPr>
+        <w:t>탈퇴, 로그인</w:t>
+      </w:r>
+      <w:r>
+        <w:rPr>
+          <w:rFonts w:hint="eastAsia"/>
+          <w:b/>
+          <w:bCs/>
+          <w:szCs w:val="22"/>
+        </w:rPr>
+        <w:t>/</w:t>
+      </w:r>
+      <w:r>
+        <w:rPr>
+          <w:rFonts w:hint="eastAsia"/>
+          <w:b/>
+          <w:bCs/>
+          <w:szCs w:val="22"/>
+        </w:rPr>
+        <w:t>로그아웃, 대여소 등록</w:t>
+      </w:r>
+      <w:r>
+        <w:rPr>
+          <w:rFonts w:hint="eastAsia"/>
+          <w:b/>
+          <w:bCs/>
+          <w:szCs w:val="22"/>
+        </w:rPr>
+        <w:t>/</w:t>
+      </w:r>
+      <w:r>
+        <w:rPr>
+          <w:rFonts w:hint="eastAsia"/>
+          <w:b/>
+          <w:bCs/>
+          <w:szCs w:val="22"/>
+        </w:rPr>
+        <w:t>조회</w:t>
+      </w:r>
+      <w:r>
+        <w:rPr>
+          <w:rFonts w:hint="eastAsia"/>
+          <w:b/>
+          <w:bCs/>
+          <w:szCs w:val="22"/>
+        </w:rPr>
+        <w:t>/</w:t>
+      </w:r>
+      <w:r>
+        <w:rPr>
+          <w:rFonts w:hint="eastAsia"/>
+          <w:b/>
+          <w:bCs/>
+          <w:szCs w:val="22"/>
+        </w:rPr>
+        <w:t>삭제, 대여소 상세 조회 기능</w:t>
+      </w:r>
+      <w:r>
+        <w:rPr>
+          <w:rFonts w:hint="eastAsia"/>
+          <w:b/>
+          <w:bCs/>
+          <w:szCs w:val="22"/>
+        </w:rPr>
+        <w:t xml:space="preserve"> |</w:t>
+      </w:r>
+      <w:r>
+        <w:rPr>
+          <w:rFonts w:hint="eastAsia"/>
+          <w:b/>
+          <w:bCs/>
+          <w:szCs w:val="22"/>
+        </w:rPr>
+        <w:t xml:space="preserve">  </w:t>
+      </w:r>
+      <w:r>
+        <w:rPr>
+          <w:rFonts w:hint="eastAsia"/>
+          <w:b/>
+          <w:bCs/>
+          <w:szCs w:val="22"/>
+        </w:rPr>
+        <w:t xml:space="preserve">  </w:t>
+      </w:r>
+      <w:r>
+        <w:rPr>
+          <w:rFonts w:hint="eastAsia"/>
+          <w:b/>
+          <w:bCs/>
+          <w:szCs w:val="22"/>
+        </w:rPr>
+        <w:t xml:space="preserve">GitHub </w:t>
+      </w:r>
+      <w:proofErr w:type="spellStart"/>
+      <w:r>
+        <w:rPr>
+          <w:rFonts w:hint="eastAsia"/>
+          <w:b/>
+          <w:bCs/>
+          <w:szCs w:val="22"/>
+        </w:rPr>
+        <w:t>리포지토리</w:t>
+      </w:r>
+      <w:proofErr w:type="spellEnd"/>
+      <w:r>
+        <w:rPr>
+          <w:rFonts w:hint="eastAsia"/>
+          <w:b/>
+          <w:bCs/>
+          <w:szCs w:val="22"/>
+        </w:rPr>
+        <w:t xml:space="preserve"> 구축, </w:t>
+      </w:r>
+      <w:proofErr w:type="spellStart"/>
+      <w:r>
+        <w:rPr>
+          <w:rFonts w:hint="eastAsia"/>
+          <w:b/>
+          <w:bCs/>
+          <w:szCs w:val="22"/>
+        </w:rPr>
+        <w:t>커밋</w:t>
+      </w:r>
+      <w:proofErr w:type="spellEnd"/>
+      <w:r>
+        <w:rPr>
+          <w:rFonts w:hint="eastAsia"/>
+          <w:b/>
+          <w:bCs/>
+          <w:szCs w:val="22"/>
+        </w:rPr>
+        <w:t xml:space="preserve"> 메시지 컨벤션 통일, 팀원들과 커뮤니케이션하여 기능 흐름을 정의</w:t>
+      </w:r>
+      <w:r>
+        <w:rPr>
+          <w:b/>
+          <w:bCs/>
+          <w:szCs w:val="22"/>
+        </w:rPr>
+        <w:br/>
+      </w:r>
+      <w:r>
+        <w:rPr>
+          <w:b/>
+          <w:bCs/>
+          <w:szCs w:val="22"/>
         </w:rPr>
         <w:br/>
         <w:t>박영웅</w:t>
@@ -187,10 +696,27 @@
           <w:rFonts w:hint="eastAsia"/>
           <w:b/>
           <w:bCs/>
-          <w:sz w:val="28"/>
-          <w:szCs w:val="28"/>
-        </w:rPr>
-        <w:t xml:space="preserve">: </w:t>
+          <w:szCs w:val="22"/>
+        </w:rPr>
+        <w:t>: 회원 과거 내역 조회/정렬/삭제, 관리자 자전거 정보 조회/정렬, 통계 기능</w:t>
+      </w:r>
+      <w:r>
+        <w:rPr>
+          <w:rFonts w:hint="eastAsia"/>
+          <w:b/>
+          <w:bCs/>
+          <w:szCs w:val="22"/>
+        </w:rPr>
+        <w:t xml:space="preserve"> |</w:t>
+      </w:r>
+      <w:r>
+        <w:rPr>
+          <w:rFonts w:hint="eastAsia"/>
+          <w:b/>
+          <w:bCs/>
+          <w:szCs w:val="22"/>
+        </w:rPr>
+        <w:t xml:space="preserve">  </w:t>
       </w:r>
     </w:p>
     <w:p>
@@ -198,10 +724,106 @@
         <w:rPr>
           <w:b/>
           <w:bCs/>
-          <w:sz w:val="36"/>
-          <w:szCs w:val="36"/>
+          <w:szCs w:val="22"/>
         </w:rPr>
       </w:pPr>
+      <w:r>
+        <w:rPr>
+          <w:rFonts w:hint="eastAsia"/>
+          <w:b/>
+          <w:bCs/>
+          <w:szCs w:val="22"/>
+        </w:rPr>
+        <w:t>조장</w:t>
+      </w:r>
+      <w:r>
+        <w:rPr>
+          <w:b/>
+          <w:bCs/>
+          <w:szCs w:val="22"/>
+        </w:rPr>
+        <w:t xml:space="preserve"> 및 회의환경(현장회의, </w:t>
+      </w:r>
+      <w:proofErr w:type="spellStart"/>
+      <w:r>
+        <w:rPr>
+          <w:b/>
+          <w:bCs/>
+          <w:szCs w:val="22"/>
+        </w:rPr>
+        <w:t>디스코드</w:t>
+      </w:r>
+      <w:proofErr w:type="spellEnd"/>
+      <w:r>
+        <w:rPr>
+          <w:b/>
+          <w:bCs/>
+          <w:szCs w:val="22"/>
+        </w:rPr>
+        <w:t xml:space="preserve"> 등)선정, </w:t>
+      </w:r>
+      <w:proofErr w:type="spellStart"/>
+      <w:r>
+        <w:rPr>
+          <w:b/>
+          <w:bCs/>
+          <w:szCs w:val="22"/>
+        </w:rPr>
+        <w:t>회의</w:t>
+      </w:r>
+      <w:r>
+        <w:rPr>
+          <w:rFonts w:hint="eastAsia"/>
+          <w:b/>
+          <w:bCs/>
+          <w:szCs w:val="22"/>
+        </w:rPr>
+        <w:t>통해</w:t>
+      </w:r>
+      <w:proofErr w:type="spellEnd"/>
+      <w:r>
+        <w:rPr>
+          <w:b/>
+          <w:bCs/>
+          <w:szCs w:val="22"/>
+        </w:rPr>
+        <w:t xml:space="preserve"> 결과물 </w:t>
+      </w:r>
+      <w:r>
+        <w:rPr>
+          <w:rFonts w:hint="eastAsia"/>
+          <w:b/>
+          <w:bCs/>
+          <w:szCs w:val="22"/>
+        </w:rPr>
+        <w:t>작성</w:t>
+      </w:r>
+    </w:p>
+    <w:p>
+      <w:pPr>
+        <w:rPr>
+          <w:rFonts w:hint="eastAsia"/>
+          <w:b/>
+          <w:bCs/>
+          <w:szCs w:val="22"/>
+        </w:rPr>
+      </w:pPr>
+      <w:r>
+        <w:rPr>
+          <w:b/>
+          <w:bCs/>
+          <w:szCs w:val="22"/>
+        </w:rPr>
+        <w:br/>
+      </w:r>
+      <w:r>
+        <w:rPr>
+          <w:b/>
+          <w:bCs/>
+          <w:szCs w:val="22"/>
+        </w:rPr>
+        <w:br/>
+      </w:r>
     </w:p>
     <w:p>
       <w:pPr>
@@ -331,6 +953,7 @@
           </w:tcPr>
           <w:p>
             <w:pPr>
+              <w:jc w:val="center"/>
               <w:rPr>
                 <w:b/>
                 <w:bCs/>
@@ -414,6 +1037,9 @@
             <w:tcW w:w="3351" w:type="dxa"/>
           </w:tcPr>
           <w:p>
+            <w:pPr>
+              <w:jc w:val="center"/>
+            </w:pPr>
             <w:r>
               <w:rPr>
                 <w:rFonts w:hint="eastAsia"/>
@@ -455,13 +1081,7 @@
               <w:rPr>
                 <w:rFonts w:hint="eastAsia"/>
               </w:rPr>
-              <w:t>회원은</w:t>
-            </w:r>
-            <w:r>
-              <w:rPr>
-                <w:rFonts w:hint="eastAsia"/>
-              </w:rPr>
-              <w:t xml:space="preserve"> 언제든 탈퇴할 수 있어야 한다</w:t>
+              <w:t>회원은 언제든 탈퇴할 수 있어야 한다</w:t>
             </w:r>
           </w:p>
         </w:tc>
@@ -470,6 +1090,9 @@
             <w:tcW w:w="3351" w:type="dxa"/>
           </w:tcPr>
           <w:p>
+            <w:pPr>
+              <w:jc w:val="center"/>
+            </w:pPr>
             <w:r>
               <w:rPr>
                 <w:rFonts w:hint="eastAsia"/>
@@ -511,13 +1134,7 @@
               <w:rPr>
                 <w:rFonts w:hint="eastAsia"/>
               </w:rPr>
-              <w:t>관리자와 회원은</w:t>
-            </w:r>
-            <w:r>
-              <w:rPr>
-                <w:rFonts w:hint="eastAsia"/>
-              </w:rPr>
-              <w:t xml:space="preserve"> ID와 비밀번호를 입력하여</w:t>
+              <w:t>관리자와 회원은 ID와 비밀번호를 입력하여</w:t>
             </w:r>
             <w:r>
               <w:t xml:space="preserve"> 로그인</w:t>
@@ -535,6 +1152,9 @@
             <w:tcW w:w="3351" w:type="dxa"/>
           </w:tcPr>
           <w:p>
+            <w:pPr>
+              <w:jc w:val="center"/>
+            </w:pPr>
             <w:r>
               <w:rPr>
                 <w:rFonts w:hint="eastAsia"/>
@@ -576,13 +1196,7 @@
               <w:rPr>
                 <w:rFonts w:hint="eastAsia"/>
               </w:rPr>
-              <w:t xml:space="preserve">관리자와 회원은 </w:t>
-            </w:r>
-            <w:r>
-              <w:rPr>
-                <w:rFonts w:hint="eastAsia"/>
-              </w:rPr>
-              <w:t>시스템에서 로그아웃 할 수 있어야 한다</w:t>
+              <w:t>관리자와 회원은 시스템에서 로그아웃 할 수 있어야 한다</w:t>
             </w:r>
           </w:p>
         </w:tc>
@@ -591,6 +1205,9 @@
             <w:tcW w:w="3351" w:type="dxa"/>
           </w:tcPr>
           <w:p>
+            <w:pPr>
+              <w:jc w:val="center"/>
+            </w:pPr>
             <w:r>
               <w:rPr>
                 <w:rFonts w:hint="eastAsia"/>
@@ -638,6 +1255,9 @@
             <w:tcW w:w="3351" w:type="dxa"/>
           </w:tcPr>
           <w:p>
+            <w:pPr>
+              <w:jc w:val="center"/>
+            </w:pPr>
             <w:r>
               <w:rPr>
                 <w:rFonts w:hint="eastAsia"/>
@@ -666,6 +1286,7 @@
                 <w:b/>
                 <w:bCs/>
               </w:rPr>
+              <w:lastRenderedPageBreak/>
               <w:t>6</w:t>
             </w:r>
           </w:p>
@@ -688,6 +1309,9 @@
             <w:tcW w:w="3351" w:type="dxa"/>
           </w:tcPr>
           <w:p>
+            <w:pPr>
+              <w:jc w:val="center"/>
+            </w:pPr>
             <w:r>
               <w:rPr>
                 <w:rFonts w:hint="eastAsia"/>
@@ -768,23 +1392,14 @@
             <w:tcW w:w="3351" w:type="dxa"/>
           </w:tcPr>
           <w:p>
-            <w:r>
-              <w:rPr>
-                <w:rFonts w:hint="eastAsia"/>
-              </w:rPr>
-              <w:t xml:space="preserve">대여소 </w:t>
-            </w:r>
-            <w:r>
-              <w:rPr>
-                <w:rFonts w:hint="eastAsia"/>
-              </w:rPr>
-              <w:t xml:space="preserve">상세정보 </w:t>
-            </w:r>
-            <w:r>
-              <w:rPr>
-                <w:rFonts w:hint="eastAsia"/>
-              </w:rPr>
-              <w:t>조회</w:t>
+            <w:pPr>
+              <w:jc w:val="center"/>
+            </w:pPr>
+            <w:r>
+              <w:rPr>
+                <w:rFonts w:hint="eastAsia"/>
+              </w:rPr>
+              <w:t>대여소 상세정보 조회</w:t>
             </w:r>
           </w:p>
         </w:tc>
@@ -821,31 +1436,7 @@
               <w:rPr>
                 <w:rFonts w:hint="eastAsia"/>
               </w:rPr>
-              <w:t xml:space="preserve">관리자는 </w:t>
-            </w:r>
-            <w:r>
-              <w:rPr>
-                <w:rFonts w:hint="eastAsia"/>
-              </w:rPr>
-              <w:t xml:space="preserve">특정 </w:t>
-            </w:r>
-            <w:r>
-              <w:rPr>
-                <w:rFonts w:hint="eastAsia"/>
-              </w:rPr>
-              <w:t>대여소를 선택하여 삭제할 수 있</w:t>
-            </w:r>
-            <w:r>
-              <w:rPr>
-                <w:rFonts w:hint="eastAsia"/>
-              </w:rPr>
-              <w:t>어야 한다</w:t>
-            </w:r>
-            <w:r>
-              <w:rPr>
-                <w:rFonts w:hint="eastAsia"/>
-              </w:rPr>
-              <w:t>.</w:t>
+              <w:t>관리자는 특정 대여소를 선택하여 삭제할 수 있어야 한다.</w:t>
             </w:r>
           </w:p>
         </w:tc>
@@ -854,6 +1445,9 @@
             <w:tcW w:w="3351" w:type="dxa"/>
           </w:tcPr>
           <w:p>
+            <w:pPr>
+              <w:jc w:val="center"/>
+            </w:pPr>
             <w:r>
               <w:rPr>
                 <w:rFonts w:hint="eastAsia"/>
@@ -904,6 +1498,9 @@
             <w:tcW w:w="3351" w:type="dxa"/>
           </w:tcPr>
           <w:p>
+            <w:pPr>
+              <w:jc w:val="center"/>
+            </w:pPr>
             <w:r>
               <w:rPr>
                 <w:rFonts w:hint="eastAsia"/>
@@ -954,17 +1551,14 @@
             <w:tcW w:w="3351" w:type="dxa"/>
           </w:tcPr>
           <w:p>
-            <w:r>
-              <w:rPr>
-                <w:rFonts w:hint="eastAsia"/>
-              </w:rPr>
-              <w:t xml:space="preserve">관리자 </w:t>
-            </w:r>
-            <w:r>
-              <w:rPr>
-                <w:rFonts w:hint="eastAsia"/>
-              </w:rPr>
-              <w:t>자전거 리스트 조회</w:t>
+            <w:pPr>
+              <w:jc w:val="center"/>
+            </w:pPr>
+            <w:r>
+              <w:rPr>
+                <w:rFonts w:hint="eastAsia"/>
+              </w:rPr>
+              <w:t>관리자 자전거 리스트 조회</w:t>
             </w:r>
           </w:p>
         </w:tc>
@@ -1001,38 +1595,7 @@
               <w:rPr>
                 <w:rFonts w:hint="eastAsia"/>
               </w:rPr>
-              <w:t xml:space="preserve">관리자는 </w:t>
-            </w:r>
-            <w:r>
-              <w:rPr>
-                <w:rFonts w:hint="eastAsia"/>
-              </w:rPr>
-              <w:t xml:space="preserve">특정 </w:t>
-            </w:r>
-            <w:r>
-              <w:rPr>
-                <w:rFonts w:hint="eastAsia"/>
-              </w:rPr>
-              <w:t>자전거</w:t>
-            </w:r>
-            <w:r>
-              <w:rPr>
-                <w:rFonts w:hint="eastAsia"/>
-              </w:rPr>
-              <w:t>를 선택하여</w:t>
-            </w:r>
-            <w:r>
-              <w:rPr>
-                <w:rFonts w:hint="eastAsia"/>
-              </w:rPr>
-              <w:t xml:space="preserve"> 상세정보를 </w:t>
-            </w:r>
-            <w:r>
-              <w:rPr>
-                <w:rFonts w:hint="eastAsia"/>
-              </w:rPr>
-              <w:lastRenderedPageBreak/>
-              <w:t>조회할 수 있어야 한다.</w:t>
+              <w:t>관리자는 특정 자전거를 선택하여 상세정보를 조회할 수 있어야 한다.</w:t>
             </w:r>
           </w:p>
         </w:tc>
@@ -1041,11 +1604,13 @@
             <w:tcW w:w="3351" w:type="dxa"/>
           </w:tcPr>
           <w:p>
-            <w:r>
-              <w:rPr>
-                <w:rFonts w:hint="eastAsia"/>
-              </w:rPr>
-              <w:lastRenderedPageBreak/>
+            <w:pPr>
+              <w:jc w:val="center"/>
+            </w:pPr>
+            <w:r>
+              <w:rPr>
+                <w:rFonts w:hint="eastAsia"/>
+              </w:rPr>
               <w:t>자전거 상세정보 조회</w:t>
             </w:r>
           </w:p>
@@ -1092,6 +1657,9 @@
             <w:tcW w:w="3351" w:type="dxa"/>
           </w:tcPr>
           <w:p>
+            <w:pPr>
+              <w:jc w:val="center"/>
+            </w:pPr>
             <w:r>
               <w:rPr>
                 <w:rFonts w:hint="eastAsia"/>
@@ -1153,6 +1721,9 @@
             <w:tcW w:w="3351" w:type="dxa"/>
           </w:tcPr>
           <w:p>
+            <w:pPr>
+              <w:jc w:val="center"/>
+            </w:pPr>
             <w:r>
               <w:rPr>
                 <w:rFonts w:hint="eastAsia"/>
@@ -1202,13 +1773,7 @@
               <w:rPr>
                 <w:rFonts w:hint="eastAsia"/>
               </w:rPr>
-              <w:t xml:space="preserve">회원은 </w:t>
-            </w:r>
-            <w:r>
-              <w:rPr>
-                <w:rFonts w:hint="eastAsia"/>
-              </w:rPr>
-              <w:t>특정</w:t>
+              <w:t>회원은 특정</w:t>
             </w:r>
             <w:r>
               <w:t xml:space="preserve"> 대여소의 상세정보를 조회할 수 있어야 한다</w:t>
@@ -1220,23 +1785,14 @@
             <w:tcW w:w="3351" w:type="dxa"/>
           </w:tcPr>
           <w:p>
-            <w:r>
-              <w:rPr>
-                <w:rFonts w:hint="eastAsia"/>
-              </w:rPr>
-              <w:t xml:space="preserve">회원 </w:t>
-            </w:r>
-            <w:r>
-              <w:rPr>
-                <w:rFonts w:hint="eastAsia"/>
-              </w:rPr>
-              <w:t>대여소 상세</w:t>
-            </w:r>
-            <w:r>
-              <w:rPr>
-                <w:rFonts w:hint="eastAsia"/>
-              </w:rPr>
-              <w:t>정보 조회</w:t>
+            <w:pPr>
+              <w:jc w:val="center"/>
+            </w:pPr>
+            <w:r>
+              <w:rPr>
+                <w:rFonts w:hint="eastAsia"/>
+              </w:rPr>
+              <w:t>회원 대여소 상세정보 조회</w:t>
             </w:r>
           </w:p>
         </w:tc>
@@ -1302,23 +1858,14 @@
             <w:tcW w:w="3351" w:type="dxa"/>
           </w:tcPr>
           <w:p>
-            <w:r>
-              <w:rPr>
-                <w:rFonts w:hint="eastAsia"/>
-              </w:rPr>
-              <w:t>자전거</w:t>
-            </w:r>
-            <w:r>
-              <w:rPr>
-                <w:rFonts w:hint="eastAsia"/>
-              </w:rPr>
-              <w:t xml:space="preserve"> 즉시</w:t>
-            </w:r>
-            <w:r>
-              <w:rPr>
-                <w:rFonts w:hint="eastAsia"/>
-              </w:rPr>
-              <w:t xml:space="preserve"> 대여 </w:t>
+            <w:pPr>
+              <w:jc w:val="center"/>
+            </w:pPr>
+            <w:r>
+              <w:rPr>
+                <w:rFonts w:hint="eastAsia"/>
+              </w:rPr>
+              <w:t>자전거 즉시 대여</w:t>
             </w:r>
           </w:p>
         </w:tc>
@@ -1355,13 +1902,7 @@
               <w:rPr>
                 <w:rFonts w:hint="eastAsia"/>
               </w:rPr>
-              <w:t>회원은</w:t>
-            </w:r>
-            <w:r>
-              <w:rPr>
-                <w:rFonts w:hint="eastAsia"/>
-              </w:rPr>
-              <w:t xml:space="preserve"> 남아있지 않은</w:t>
+              <w:t>회원은 남아있지 않은</w:t>
             </w:r>
             <w:r>
               <w:t xml:space="preserve"> 자전거를 예약 대기</w:t>
@@ -1382,23 +1923,14 @@
             <w:tcW w:w="3351" w:type="dxa"/>
           </w:tcPr>
           <w:p>
-            <w:r>
-              <w:rPr>
-                <w:rFonts w:hint="eastAsia"/>
-              </w:rPr>
-              <w:t xml:space="preserve">자전거 </w:t>
-            </w:r>
-            <w:r>
-              <w:rPr>
-                <w:rFonts w:hint="eastAsia"/>
-              </w:rPr>
-              <w:t>예약</w:t>
-            </w:r>
-            <w:r>
-              <w:rPr>
-                <w:rFonts w:hint="eastAsia"/>
-              </w:rPr>
-              <w:t>대기 신청</w:t>
+            <w:pPr>
+              <w:jc w:val="center"/>
+            </w:pPr>
+            <w:r>
+              <w:rPr>
+                <w:rFonts w:hint="eastAsia"/>
+              </w:rPr>
+              <w:t>자전거 예약대기 신청</w:t>
             </w:r>
           </w:p>
         </w:tc>
@@ -1435,25 +1967,21 @@
               <w:rPr>
                 <w:rFonts w:hint="eastAsia"/>
               </w:rPr>
-              <w:t xml:space="preserve">회원은 </w:t>
-            </w:r>
-            <w:r>
-              <w:rPr>
-                <w:rFonts w:hint="eastAsia"/>
-              </w:rPr>
-              <w:t>즉시 대여하거나, 예약대기를 신청한 경우 문자 알림을 통해 해당 내용을 전송 받을 수 있어야</w:t>
-            </w:r>
-            <w:r>
-              <w:rPr>
-                <w:rFonts w:hint="eastAsia"/>
-              </w:rPr>
-              <w:t xml:space="preserve"> </w:t>
-            </w:r>
-            <w:r>
-              <w:rPr>
-                <w:rFonts w:hint="eastAsia"/>
-              </w:rPr>
-              <w:t>한다.</w:t>
+              <w:t xml:space="preserve">회원은 즉시 대여하거나, 예약대기를 신청한 경우 문자 알림을 통해 해당 내용을 </w:t>
+            </w:r>
+            <w:proofErr w:type="gramStart"/>
+            <w:r>
+              <w:rPr>
+                <w:rFonts w:hint="eastAsia"/>
+              </w:rPr>
+              <w:t>전송 받을</w:t>
+            </w:r>
+            <w:proofErr w:type="gramEnd"/>
+            <w:r>
+              <w:rPr>
+                <w:rFonts w:hint="eastAsia"/>
+              </w:rPr>
+              <w:t xml:space="preserve"> 수 있어야 한다.</w:t>
             </w:r>
           </w:p>
         </w:tc>
@@ -1462,6 +1990,9 @@
             <w:tcW w:w="3351" w:type="dxa"/>
           </w:tcPr>
           <w:p>
+            <w:pPr>
+              <w:jc w:val="center"/>
+            </w:pPr>
             <w:r>
               <w:rPr>
                 <w:rFonts w:hint="eastAsia"/>
@@ -1523,6 +2054,9 @@
             <w:tcW w:w="3351" w:type="dxa"/>
           </w:tcPr>
           <w:p>
+            <w:pPr>
+              <w:jc w:val="center"/>
+            </w:pPr>
             <w:r>
               <w:rPr>
                 <w:rFonts w:hint="eastAsia"/>
@@ -1598,6 +2132,9 @@
             <w:tcW w:w="3351" w:type="dxa"/>
           </w:tcPr>
           <w:p>
+            <w:pPr>
+              <w:jc w:val="center"/>
+            </w:pPr>
             <w:r>
               <w:rPr>
                 <w:rFonts w:hint="eastAsia"/>
@@ -1656,6 +2193,9 @@
             <w:tcW w:w="3351" w:type="dxa"/>
           </w:tcPr>
           <w:p>
+            <w:pPr>
+              <w:jc w:val="center"/>
+            </w:pPr>
             <w:r>
               <w:rPr>
                 <w:rFonts w:hint="eastAsia"/>
@@ -1717,6 +2257,9 @@
             <w:tcW w:w="3351" w:type="dxa"/>
           </w:tcPr>
           <w:p>
+            <w:pPr>
+              <w:jc w:val="center"/>
+            </w:pPr>
             <w:r>
               <w:rPr>
                 <w:rFonts w:hint="eastAsia"/>
@@ -1761,7 +2304,21 @@
               <w:rPr>
                 <w:rFonts w:hint="eastAsia"/>
               </w:rPr>
-              <w:t>회원은 자전거 예약 대기 순번 차례가 왔을 시 해당 자전거가 예약 되었다는 이메일을 받을 수 있다.</w:t>
+              <w:t xml:space="preserve">회원은 자전거 예약 대기 순번 차례가 왔을 시 해당 자전거가 </w:t>
+            </w:r>
+            <w:proofErr w:type="gramStart"/>
+            <w:r>
+              <w:rPr>
+                <w:rFonts w:hint="eastAsia"/>
+              </w:rPr>
+              <w:t>예약 되었다는</w:t>
+            </w:r>
+            <w:proofErr w:type="gramEnd"/>
+            <w:r>
+              <w:rPr>
+                <w:rFonts w:hint="eastAsia"/>
+              </w:rPr>
+              <w:t xml:space="preserve"> 이메일을 받을 수 있다.</w:t>
             </w:r>
           </w:p>
         </w:tc>
@@ -1770,6 +2327,9 @@
             <w:tcW w:w="3351" w:type="dxa"/>
           </w:tcPr>
           <w:p>
+            <w:pPr>
+              <w:jc w:val="center"/>
+            </w:pPr>
             <w:r>
               <w:rPr>
                 <w:rFonts w:hint="eastAsia"/>
@@ -1801,6 +2361,7 @@
                 <w:b/>
                 <w:bCs/>
               </w:rPr>
+              <w:lastRenderedPageBreak/>
               <w:t>23</w:t>
             </w:r>
           </w:p>
@@ -1831,7 +2392,21 @@
               <w:rPr>
                 <w:rFonts w:hint="eastAsia"/>
               </w:rPr>
-              <w:t>을 추천 받고,</w:t>
+              <w:t xml:space="preserve">을 </w:t>
+            </w:r>
+            <w:proofErr w:type="gramStart"/>
+            <w:r>
+              <w:rPr>
+                <w:rFonts w:hint="eastAsia"/>
+              </w:rPr>
+              <w:t>추천 받고</w:t>
+            </w:r>
+            <w:proofErr w:type="gramEnd"/>
+            <w:r>
+              <w:rPr>
+                <w:rFonts w:hint="eastAsia"/>
+              </w:rPr>
+              <w:t>,</w:t>
             </w:r>
             <w:r>
               <w:t xml:space="preserve"> 예약 서비스를 이용할 수 있어야 한다</w:t>
@@ -1843,6 +2418,9 @@
             <w:tcW w:w="3351" w:type="dxa"/>
           </w:tcPr>
           <w:p>
+            <w:pPr>
+              <w:jc w:val="center"/>
+            </w:pPr>
             <w:r>
               <w:rPr>
                 <w:rFonts w:hint="eastAsia"/>
@@ -1893,6 +2471,9 @@
             <w:tcW w:w="3351" w:type="dxa"/>
           </w:tcPr>
           <w:p>
+            <w:pPr>
+              <w:jc w:val="center"/>
+            </w:pPr>
             <w:r>
               <w:rPr>
                 <w:rFonts w:hint="eastAsia"/>
@@ -1946,6 +2527,9 @@
             <w:tcW w:w="3351" w:type="dxa"/>
           </w:tcPr>
           <w:p>
+            <w:pPr>
+              <w:jc w:val="center"/>
+            </w:pPr>
             <w:r>
               <w:rPr>
                 <w:rFonts w:hint="eastAsia"/>
@@ -1971,6 +2555,14 @@
                 <w:bCs/>
               </w:rPr>
             </w:pPr>
+            <w:r>
+              <w:rPr>
+                <w:rFonts w:hint="eastAsia"/>
+                <w:b/>
+                <w:bCs/>
+              </w:rPr>
+              <w:t>26</w:t>
+            </w:r>
           </w:p>
         </w:tc>
         <w:tc>
@@ -1983,13 +2575,35 @@
                 <w:tab w:val="left" w:pos="1260"/>
               </w:tabs>
             </w:pPr>
+            <w:r>
+              <w:rPr>
+                <w:rFonts w:hint="eastAsia"/>
+              </w:rPr>
+              <w:t>회원은</w:t>
+            </w:r>
+            <w:r>
+              <w:t xml:space="preserve"> 과거 대여 내역을 조회할 수 있어야 한다.</w:t>
+            </w:r>
           </w:p>
         </w:tc>
         <w:tc>
           <w:tcPr>
             <w:tcW w:w="3351" w:type="dxa"/>
           </w:tcPr>
-          <w:p/>
+          <w:p>
+            <w:pPr>
+              <w:jc w:val="center"/>
+            </w:pPr>
+            <w:r>
+              <w:rPr>
+                <w:rFonts w:hint="eastAsia"/>
+              </w:rPr>
+              <w:t>회원</w:t>
+            </w:r>
+            <w:r>
+              <w:t xml:space="preserve"> 과거 대여 내역 조회</w:t>
+            </w:r>
+          </w:p>
         </w:tc>
       </w:tr>
       <w:tr>
@@ -2008,6 +2622,14 @@
                 <w:bCs/>
               </w:rPr>
             </w:pPr>
+            <w:r>
+              <w:rPr>
+                <w:rFonts w:hint="eastAsia"/>
+                <w:b/>
+                <w:bCs/>
+              </w:rPr>
+              <w:t>27</w:t>
+            </w:r>
           </w:p>
         </w:tc>
         <w:tc>
@@ -2020,13 +2642,35 @@
                 <w:tab w:val="left" w:pos="1260"/>
               </w:tabs>
             </w:pPr>
+            <w:r>
+              <w:rPr>
+                <w:rFonts w:hint="eastAsia"/>
+              </w:rPr>
+              <w:t>회원은</w:t>
+            </w:r>
+            <w:r>
+              <w:t xml:space="preserve"> 과거 대여 내역을 대여소 별로 정렬할 수 있어야 한다.</w:t>
+            </w:r>
           </w:p>
         </w:tc>
         <w:tc>
           <w:tcPr>
             <w:tcW w:w="3351" w:type="dxa"/>
           </w:tcPr>
-          <w:p/>
+          <w:p>
+            <w:pPr>
+              <w:jc w:val="center"/>
+            </w:pPr>
+            <w:r>
+              <w:rPr>
+                <w:rFonts w:hint="eastAsia"/>
+              </w:rPr>
+              <w:t>대여소</w:t>
+            </w:r>
+            <w:r>
+              <w:t xml:space="preserve"> 별 정렬</w:t>
+            </w:r>
+          </w:p>
         </w:tc>
       </w:tr>
       <w:tr>
@@ -2045,6 +2689,14 @@
                 <w:bCs/>
               </w:rPr>
             </w:pPr>
+            <w:r>
+              <w:rPr>
+                <w:rFonts w:hint="eastAsia"/>
+                <w:b/>
+                <w:bCs/>
+              </w:rPr>
+              <w:t>28</w:t>
+            </w:r>
           </w:p>
         </w:tc>
         <w:tc>
@@ -2057,13 +2709,35 @@
                 <w:tab w:val="left" w:pos="1260"/>
               </w:tabs>
             </w:pPr>
+            <w:r>
+              <w:rPr>
+                <w:rFonts w:hint="eastAsia"/>
+              </w:rPr>
+              <w:t>회원은</w:t>
+            </w:r>
+            <w:r>
+              <w:t xml:space="preserve"> 과거 대여 내역 중 특정 항목을 선택하여 삭제할 수 있어야 한다.</w:t>
+            </w:r>
           </w:p>
         </w:tc>
         <w:tc>
           <w:tcPr>
             <w:tcW w:w="3351" w:type="dxa"/>
           </w:tcPr>
-          <w:p/>
+          <w:p>
+            <w:pPr>
+              <w:jc w:val="center"/>
+            </w:pPr>
+            <w:r>
+              <w:rPr>
+                <w:rFonts w:hint="eastAsia"/>
+              </w:rPr>
+              <w:t>특정</w:t>
+            </w:r>
+            <w:r>
+              <w:t xml:space="preserve"> 과거 대여 내역 삭제</w:t>
+            </w:r>
+          </w:p>
         </w:tc>
       </w:tr>
       <w:tr>
@@ -2082,6 +2756,14 @@
                 <w:bCs/>
               </w:rPr>
             </w:pPr>
+            <w:r>
+              <w:rPr>
+                <w:rFonts w:hint="eastAsia"/>
+                <w:b/>
+                <w:bCs/>
+              </w:rPr>
+              <w:t>29</w:t>
+            </w:r>
           </w:p>
         </w:tc>
         <w:tc>
@@ -2094,13 +2776,35 @@
                 <w:tab w:val="left" w:pos="1560"/>
               </w:tabs>
             </w:pPr>
+            <w:r>
+              <w:rPr>
+                <w:rFonts w:hint="eastAsia"/>
+              </w:rPr>
+              <w:t>관리자는</w:t>
+            </w:r>
+            <w:r>
+              <w:t xml:space="preserve"> 자전거 대여 정보를 조회할 수 있다.</w:t>
+            </w:r>
           </w:p>
         </w:tc>
         <w:tc>
           <w:tcPr>
             <w:tcW w:w="3351" w:type="dxa"/>
           </w:tcPr>
-          <w:p/>
+          <w:p>
+            <w:pPr>
+              <w:jc w:val="center"/>
+            </w:pPr>
+            <w:r>
+              <w:rPr>
+                <w:rFonts w:hint="eastAsia"/>
+              </w:rPr>
+              <w:t>관리자</w:t>
+            </w:r>
+            <w:r>
+              <w:t xml:space="preserve"> 자전거 대여 정보 조회</w:t>
+            </w:r>
+          </w:p>
         </w:tc>
       </w:tr>
       <w:tr>
@@ -2119,6 +2823,14 @@
                 <w:bCs/>
               </w:rPr>
             </w:pPr>
+            <w:r>
+              <w:rPr>
+                <w:rFonts w:hint="eastAsia"/>
+                <w:b/>
+                <w:bCs/>
+              </w:rPr>
+              <w:t>30</w:t>
+            </w:r>
           </w:p>
         </w:tc>
         <w:tc>
@@ -2131,13 +2843,44 @@
                 <w:tab w:val="left" w:pos="1560"/>
               </w:tabs>
             </w:pPr>
+            <w:r>
+              <w:rPr>
+                <w:rFonts w:hint="eastAsia"/>
+              </w:rPr>
+              <w:t>관리자는</w:t>
+            </w:r>
+            <w:r>
+              <w:t xml:space="preserve"> 자전거 대여 정보를 지역별로 정렬</w:t>
+            </w:r>
+            <w:r>
+              <w:rPr>
+                <w:rFonts w:hint="eastAsia"/>
+              </w:rPr>
+              <w:t xml:space="preserve">할 </w:t>
+            </w:r>
+            <w:r>
+              <w:t>수 있다.</w:t>
+            </w:r>
           </w:p>
         </w:tc>
         <w:tc>
           <w:tcPr>
             <w:tcW w:w="3351" w:type="dxa"/>
           </w:tcPr>
-          <w:p/>
+          <w:p>
+            <w:pPr>
+              <w:jc w:val="center"/>
+            </w:pPr>
+            <w:r>
+              <w:rPr>
+                <w:rFonts w:hint="eastAsia"/>
+              </w:rPr>
+              <w:t>지역별</w:t>
+            </w:r>
+            <w:r>
+              <w:t xml:space="preserve"> 정렬</w:t>
+            </w:r>
+          </w:p>
         </w:tc>
       </w:tr>
       <w:tr>
@@ -2156,6 +2899,14 @@
                 <w:bCs/>
               </w:rPr>
             </w:pPr>
+            <w:r>
+              <w:rPr>
+                <w:rFonts w:hint="eastAsia"/>
+                <w:b/>
+                <w:bCs/>
+              </w:rPr>
+              <w:t>31</w:t>
+            </w:r>
           </w:p>
         </w:tc>
         <w:tc>
@@ -2168,16 +2919,39 @@
                 <w:tab w:val="left" w:pos="1560"/>
               </w:tabs>
             </w:pPr>
+            <w:r>
+              <w:rPr>
+                <w:rFonts w:hint="eastAsia"/>
+              </w:rPr>
+              <w:t>관리자는</w:t>
+            </w:r>
+            <w:r>
+              <w:t xml:space="preserve"> 대여 금액 및 대여 횟수 통계를 1주일, 1개월, 1년 단위로 조회할 수 있어야 한다.</w:t>
+            </w:r>
           </w:p>
         </w:tc>
         <w:tc>
           <w:tcPr>
             <w:tcW w:w="3351" w:type="dxa"/>
           </w:tcPr>
-          <w:p/>
+          <w:p>
+            <w:pPr>
+              <w:jc w:val="center"/>
+            </w:pPr>
+            <w:r>
+              <w:rPr>
+                <w:rFonts w:hint="eastAsia"/>
+              </w:rPr>
+              <w:t>단위별</w:t>
+            </w:r>
+            <w:r>
+              <w:t xml:space="preserve"> 통계 조회</w:t>
+            </w:r>
+          </w:p>
         </w:tc>
       </w:tr>
     </w:tbl>
+    <w:p/>
     <w:p/>
     <w:sectPr>
       <w:pgSz w:w="11906" w:h="16838"/>
@@ -2187,6 +2961,56 @@
     </w:sectPr>
   </w:body>
 </w:document>
+</file>
+
+<file path=word/endnotes.xml><?xml version="1.0" encoding="utf-8"?>
+<w:endnotes xmlns:wpc="http://schemas.microsoft.com/office/word/2010/wordprocessingCanvas" xmlns:cx="http://schemas.microsoft.com/office/drawing/2014/chartex" xmlns:cx1="http://schemas.microsoft.com/office/drawing/2015/9/8/chartex" xmlns:cx2="http://schemas.microsoft.com/office/drawing/2015/10/21/chartex" xmlns:cx3="http://schemas.microsoft.com/office/drawing/2016/5/9/chartex" xmlns:cx4="http://schemas.microsoft.com/office/drawing/2016/5/10/chartex" xmlns:cx5="http://schemas.microsoft.com/office/drawing/2016/5/11/chartex" xmlns:cx6="http://schemas.microsoft.com/office/drawing/2016/5/12/chartex" xmlns:cx7="http://schemas.microsoft.com/office/drawing/2016/5/13/chartex" xmlns:cx8="http://schemas.microsoft.com/office/drawing/2016/5/14/chartex" xmlns:mc="http://schemas.openxmlformats.org/markup-compatibility/2006" xmlns:aink="http://schemas.microsoft.com/office/drawing/2016/ink" xmlns:am3d="http://schemas.microsoft.com/office/drawing/2017/model3d" xmlns:o="urn:schemas-microsoft-com:office:office" xmlns:oel="http://schemas.microsoft.com/office/2019/extlst" xmlns:r="http://schemas.openxmlformats.org/officeDocument/2006/relationships" xmlns:m="http://schemas.openxmlformats.org/officeDocument/2006/math" xmlns:v="urn:schemas-microsoft-com:vml" xmlns:wp14="http://schemas.microsoft.com/office/word/2010/wordprocessingDrawing" xmlns:wp="http://schemas.openxmlformats.org/drawingml/2006/wordprocessingDrawing" xmlns:w10="urn:schemas-microsoft-com:office:word" xmlns:w="http://schemas.openxmlformats.org/wordprocessingml/2006/main" xmlns:w14="http://schemas.microsoft.com/office/word/2010/wordml" xmlns:w15="http://schemas.microsoft.com/office/word/2012/wordml" xmlns:w16cex="http://schemas.microsoft.com/office/word/2018/wordml/cex" xmlns:w16cid="http://schemas.microsoft.com/office/word/2016/wordml/cid" xmlns:w16="http://schemas.microsoft.com/office/word/2018/wordml" xmlns:w16du="http://schemas.microsoft.com/office/word/2023/wordml/word16du" xmlns:w16sdtdh="http://schemas.microsoft.com/office/word/2020/wordml/sdtdatahash" xmlns:w16sdtfl="http://schemas.microsoft.com/office/word/2024/wordml/sdtformatlock" xmlns:w16se="http://schemas.microsoft.com/office/word/2015/wordml/symex" xmlns:wpg="http://schemas.microsoft.com/office/word/2010/wordprocessingGroup" xmlns:wpi="http://schemas.microsoft.com/office/word/2010/wordprocessingInk" xmlns:wne="http://schemas.microsoft.com/office/word/2006/wordml" xmlns:wps="http://schemas.microsoft.com/office/word/2010/wordprocessingShape" mc:Ignorable="w14 w15 w16se w16cid w16 w16cex w16sdtdh w16sdtfl w16du wp14">
+  <w:endnote w:type="separator" w:id="-1">
+    <w:p>
+      <w:pPr>
+        <w:spacing w:after="0"/>
+      </w:pPr>
+      <w:r>
+        <w:separator/>
+      </w:r>
+    </w:p>
+  </w:endnote>
+  <w:endnote w:type="continuationSeparator" w:id="0">
+    <w:p>
+      <w:pPr>
+        <w:spacing w:after="0"/>
+      </w:pPr>
+      <w:r>
+        <w:continuationSeparator/>
+      </w:r>
+    </w:p>
+  </w:endnote>
+</w:endnotes>
+</file>
+
+<file path=word/footnotes.xml><?xml version="1.0" encoding="utf-8"?>
+<w:footnotes xmlns:wpc="http://schemas.microsoft.com/office/word/2010/wordprocessingCanvas" xmlns:cx="http://schemas.microsoft.com/office/drawing/2014/chartex" xmlns:cx1="http://schemas.microsoft.com/office/drawing/2015/9/8/chartex" xmlns:cx2="http://schemas.microsoft.com/office/drawing/2015/10/21/chartex" xmlns:cx3="http://schemas.microsoft.com/office/drawing/2016/5/9/chartex" xmlns:cx4="http://schemas.microsoft.com/office/drawing/2016/5/10/chartex" xmlns:cx5="http://schemas.microsoft.com/office/drawing/2016/5/11/chartex" xmlns:cx6="http://schemas.microsoft.com/office/drawing/2016/5/12/chartex" xmlns:cx7="http://schemas.microsoft.com/office/drawing/2016/5/13/chartex" xmlns:cx8="http://schemas.microsoft.com/office/drawing/2016/5/14/chartex" xmlns:mc="http://schemas.openxmlformats.org/markup-compatibility/2006" xmlns:aink="http://schemas.microsoft.com/office/drawing/2016/ink" xmlns:am3d="http://schemas.microsoft.com/office/drawing/2017/model3d" xmlns:o="urn:schemas-microsoft-com:office:office" xmlns:oel="http://schemas.microsoft.com/office/2019/extlst" xmlns:r="http://schemas.openxmlformats.org/officeDocument/2006/relationships" xmlns:m="http://schemas.openxmlformats.org/officeDocument/2006/math" xmlns:v="urn:schemas-microsoft-com:vml" xmlns:wp14="http://schemas.microsoft.com/office/word/2010/wordprocessingDrawing" xmlns:wp="http://schemas.openxmlformats.org/drawingml/2006/wordprocessingDrawing" xmlns:w10="urn:schemas-microsoft-com:office:word" xmlns:w="http://schemas.openxmlformats.org/wordprocessingml/2006/main" xmlns:w14="http://schemas.microsoft.com/office/word/2010/wordml" xmlns:w15="http://schemas.microsoft.com/office/word/2012/wordml" xmlns:w16cex="http://schemas.microsoft.com/office/word/2018/wordml/cex" xmlns:w16cid="http://schemas.microsoft.com/office/word/2016/wordml/cid" xmlns:w16="http://schemas.microsoft.com/office/word/2018/wordml" xmlns:w16du="http://schemas.microsoft.com/office/word/2023/wordml/word16du" xmlns:w16sdtdh="http://schemas.microsoft.com/office/word/2020/wordml/sdtdatahash" xmlns:w16sdtfl="http://schemas.microsoft.com/office/word/2024/wordml/sdtformatlock" xmlns:w16se="http://schemas.microsoft.com/office/word/2015/wordml/symex" xmlns:wpg="http://schemas.microsoft.com/office/word/2010/wordprocessingGroup" xmlns:wpi="http://schemas.microsoft.com/office/word/2010/wordprocessingInk" xmlns:wne="http://schemas.microsoft.com/office/word/2006/wordml" xmlns:wps="http://schemas.microsoft.com/office/word/2010/wordprocessingShape" mc:Ignorable="w14 w15 w16se w16cid w16 w16cex w16sdtdh w16sdtfl w16du wp14">
+  <w:footnote w:type="separator" w:id="-1">
+    <w:p>
+      <w:pPr>
+        <w:spacing w:after="0"/>
+      </w:pPr>
+      <w:r>
+        <w:separator/>
+      </w:r>
+    </w:p>
+  </w:footnote>
+  <w:footnote w:type="continuationSeparator" w:id="0">
+    <w:p>
+      <w:pPr>
+        <w:spacing w:after="0"/>
+      </w:pPr>
+      <w:r>
+        <w:continuationSeparator/>
+      </w:r>
+    </w:p>
+  </w:footnote>
+</w:footnotes>
 </file>
 
 <file path=word/numbering.xml><?xml version="1.0" encoding="utf-8"?>
@@ -2686,6 +3510,7 @@
   <w:style w:type="paragraph" w:default="1" w:styleId="a">
     <w:name w:val="Normal"/>
     <w:qFormat/>
+    <w:rsid w:val="00A26684"/>
     <w:pPr>
       <w:widowControl w:val="0"/>
       <w:wordWrap w:val="0"/>
@@ -2893,7 +3718,6 @@
   <w:style w:type="character" w:default="1" w:styleId="a0">
     <w:name w:val="Default Paragraph Font"/>
     <w:uiPriority w:val="1"/>
-    <w:semiHidden/>
     <w:unhideWhenUsed/>
   </w:style>
   <w:style w:type="table" w:default="1" w:styleId="a1">
@@ -3221,6 +4045,50 @@
       </w:tblBorders>
     </w:tblPr>
   </w:style>
+  <w:style w:type="paragraph" w:styleId="ab">
+    <w:name w:val="header"/>
+    <w:basedOn w:val="a"/>
+    <w:link w:val="Char3"/>
+    <w:uiPriority w:val="99"/>
+    <w:unhideWhenUsed/>
+    <w:rsid w:val="00A26684"/>
+    <w:pPr>
+      <w:tabs>
+        <w:tab w:val="center" w:pos="4513"/>
+        <w:tab w:val="right" w:pos="9026"/>
+      </w:tabs>
+      <w:snapToGrid w:val="0"/>
+    </w:pPr>
+  </w:style>
+  <w:style w:type="character" w:customStyle="1" w:styleId="Char3">
+    <w:name w:val="머리글 Char"/>
+    <w:basedOn w:val="a0"/>
+    <w:link w:val="ab"/>
+    <w:uiPriority w:val="99"/>
+    <w:rsid w:val="00A26684"/>
+  </w:style>
+  <w:style w:type="paragraph" w:styleId="ac">
+    <w:name w:val="footer"/>
+    <w:basedOn w:val="a"/>
+    <w:link w:val="Char4"/>
+    <w:uiPriority w:val="99"/>
+    <w:unhideWhenUsed/>
+    <w:rsid w:val="00A26684"/>
+    <w:pPr>
+      <w:tabs>
+        <w:tab w:val="center" w:pos="4513"/>
+        <w:tab w:val="right" w:pos="9026"/>
+      </w:tabs>
+      <w:snapToGrid w:val="0"/>
+    </w:pPr>
+  </w:style>
+  <w:style w:type="character" w:customStyle="1" w:styleId="Char4">
+    <w:name w:val="바닥글 Char"/>
+    <w:basedOn w:val="a0"/>
+    <w:link w:val="ac"/>
+    <w:uiPriority w:val="99"/>
+    <w:rsid w:val="00A26684"/>
+  </w:style>
 </w:styles>
 </file>
 

</xml_diff>